<commit_message>
Convolutional code made mathy!
MATH!
</commit_message>
<xml_diff>
--- a/MathProject/MathProject/Written Components/convolutionalcodes.docx
+++ b/MathProject/MathProject/Written Components/convolutionalcodes.docx
@@ -82,7 +82,7 @@
       <m:oMath>
         <m:acc>
           <m:accPr>
-            <m:chr m:val="⃗"/>
+            <m:chr m:val="̅"/>
             <m:ctrlPr>
               <w:rPr>
                 <w:rFonts w:ascii="Cambria Math" w:hAnsi="Cambria Math" w:cs="Times New Roman"/>
@@ -110,11 +110,20 @@
           <w:sz w:val="24"/>
           <w:szCs w:val="24"/>
         </w:rPr>
-        <w:t xml:space="preserve"> from its encoded binary outputs </w:t>
+        <w:t xml:space="preserve"> from its encoded binary outputs</w:t>
+      </w:r>
+      <w:r>
+        <w:rPr>
+          <w:rFonts w:ascii="Times New Roman" w:eastAsiaTheme="minorEastAsia" w:hAnsi="Times New Roman" w:cs="Times New Roman"/>
+          <w:sz w:val="24"/>
+          <w:szCs w:val="24"/>
+        </w:rPr>
+        <w:t xml:space="preserve"> </w:t>
       </w:r>
       <m:oMath>
-        <m:sSub>
-          <m:sSubPr>
+        <m:acc>
+          <m:accPr>
+            <m:chr m:val="̅"/>
             <m:ctrlPr>
               <w:rPr>
                 <w:rFonts w:ascii="Cambria Math" w:eastAsiaTheme="minorEastAsia" w:hAnsi="Cambria Math" w:cs="Times New Roman"/>
@@ -123,11 +132,10 @@
                 <w:szCs w:val="24"/>
               </w:rPr>
             </m:ctrlPr>
-          </m:sSubPr>
+          </m:accPr>
           <m:e>
-            <m:acc>
-              <m:accPr>
-                <m:chr m:val="⃗"/>
+            <m:sSub>
+              <m:sSubPr>
                 <m:ctrlPr>
                   <w:rPr>
                     <w:rFonts w:ascii="Cambria Math" w:eastAsiaTheme="minorEastAsia" w:hAnsi="Cambria Math" w:cs="Times New Roman"/>
@@ -136,7 +144,7 @@
                     <w:szCs w:val="24"/>
                   </w:rPr>
                 </m:ctrlPr>
-              </m:accPr>
+              </m:sSubPr>
               <m:e>
                 <m:r>
                   <w:rPr>
@@ -147,19 +155,19 @@
                   <m:t>y</m:t>
                 </m:r>
               </m:e>
-            </m:acc>
+              <m:sub>
+                <m:r>
+                  <w:rPr>
+                    <w:rFonts w:ascii="Cambria Math" w:eastAsiaTheme="minorEastAsia" w:hAnsi="Cambria Math" w:cs="Times New Roman"/>
+                    <w:sz w:val="24"/>
+                    <w:szCs w:val="24"/>
+                  </w:rPr>
+                  <m:t>0</m:t>
+                </m:r>
+              </m:sub>
+            </m:sSub>
           </m:e>
-          <m:sub>
-            <m:r>
-              <w:rPr>
-                <w:rFonts w:ascii="Cambria Math" w:eastAsiaTheme="minorEastAsia" w:hAnsi="Cambria Math" w:cs="Times New Roman"/>
-                <w:sz w:val="24"/>
-                <w:szCs w:val="24"/>
-              </w:rPr>
-              <m:t>o</m:t>
-            </m:r>
-          </m:sub>
-        </m:sSub>
+        </m:acc>
       </m:oMath>
       <w:r>
         <w:rPr>
@@ -170,8 +178,9 @@
         <w:t xml:space="preserve"> and </w:t>
       </w:r>
       <m:oMath>
-        <m:sSub>
-          <m:sSubPr>
+        <m:acc>
+          <m:accPr>
+            <m:chr m:val="̅"/>
             <m:ctrlPr>
               <w:rPr>
                 <w:rFonts w:ascii="Cambria Math" w:eastAsiaTheme="minorEastAsia" w:hAnsi="Cambria Math" w:cs="Times New Roman"/>
@@ -180,11 +189,10 @@
                 <w:szCs w:val="24"/>
               </w:rPr>
             </m:ctrlPr>
-          </m:sSubPr>
+          </m:accPr>
           <m:e>
-            <m:acc>
-              <m:accPr>
-                <m:chr m:val="⃗"/>
+            <m:sSub>
+              <m:sSubPr>
                 <m:ctrlPr>
                   <w:rPr>
                     <w:rFonts w:ascii="Cambria Math" w:eastAsiaTheme="minorEastAsia" w:hAnsi="Cambria Math" w:cs="Times New Roman"/>
@@ -193,7 +201,7 @@
                     <w:szCs w:val="24"/>
                   </w:rPr>
                 </m:ctrlPr>
-              </m:accPr>
+              </m:sSubPr>
               <m:e>
                 <m:r>
                   <w:rPr>
@@ -204,20 +212,28 @@
                   <m:t>y</m:t>
                 </m:r>
               </m:e>
-            </m:acc>
+              <m:sub>
+                <m:r>
+                  <w:rPr>
+                    <w:rFonts w:ascii="Cambria Math" w:eastAsiaTheme="minorEastAsia" w:hAnsi="Cambria Math" w:cs="Times New Roman"/>
+                    <w:sz w:val="24"/>
+                    <w:szCs w:val="24"/>
+                  </w:rPr>
+                  <m:t>1</m:t>
+                </m:r>
+              </m:sub>
+            </m:sSub>
           </m:e>
-          <m:sub>
-            <m:r>
-              <w:rPr>
-                <w:rFonts w:ascii="Cambria Math" w:eastAsiaTheme="minorEastAsia" w:hAnsi="Cambria Math" w:cs="Times New Roman"/>
-                <w:sz w:val="24"/>
-                <w:szCs w:val="24"/>
-              </w:rPr>
-              <m:t>1</m:t>
-            </m:r>
-          </m:sub>
-        </m:sSub>
+        </m:acc>
       </m:oMath>
+      <w:r>
+        <w:rPr>
+          <w:rFonts w:ascii="Times New Roman" w:eastAsiaTheme="minorEastAsia" w:hAnsi="Times New Roman" w:cs="Times New Roman"/>
+          <w:sz w:val="24"/>
+          <w:szCs w:val="24"/>
+        </w:rPr>
+        <w:t xml:space="preserve"> </w:t>
+      </w:r>
       <w:r>
         <w:rPr>
           <w:rFonts w:ascii="Times New Roman" w:eastAsiaTheme="minorEastAsia" w:hAnsi="Times New Roman" w:cs="Times New Roman"/>
@@ -250,6 +266,7 @@
       <w:pPr>
         <w:rPr>
           <w:rFonts w:ascii="Times New Roman" w:hAnsi="Times New Roman" w:cs="Times New Roman"/>
+          <w:b/>
           <w:sz w:val="24"/>
           <w:szCs w:val="24"/>
         </w:rPr>
@@ -260,7 +277,7 @@
           <w:sz w:val="24"/>
           <w:szCs w:val="24"/>
         </w:rPr>
-        <w:t xml:space="preserve">The Jacobi method’s number of iterations to meet an error value varies depending on its input, including its initial length </w:t>
+        <w:t>(Gauss-Seidel equation for reference</w:t>
       </w:r>
       <w:proofErr w:type="gramStart"/>
       <w:r>
@@ -269,9 +286,8 @@
           <w:sz w:val="24"/>
           <w:szCs w:val="24"/>
         </w:rPr>
-        <w:t xml:space="preserve">of </w:t>
-      </w:r>
-      <w:proofErr w:type="gramEnd"/>
+        <w:t xml:space="preserve">: </w:t>
+      </w:r>
       <m:oMath>
         <m:r>
           <w:rPr>
@@ -279,7 +295,157 @@
             <w:sz w:val="24"/>
             <w:szCs w:val="24"/>
           </w:rPr>
-          <m:t>n</m:t>
+          <m:t/>
+        </m:r>
+        <w:proofErr w:type="gramEnd"/>
+        <m:r>
+          <w:rPr>
+            <w:rFonts w:ascii="Cambria Math" w:hAnsi="Cambria Math" w:cs="Times New Roman"/>
+            <w:sz w:val="24"/>
+            <w:szCs w:val="24"/>
+          </w:rPr>
+          <m:t/>
+        </m:r>
+        <m:sSub>
+          <m:sSubPr>
+            <m:ctrlPr>
+              <w:rPr>
+                <w:rFonts w:ascii="Cambria Math" w:hAnsi="Cambria Math" w:cs="Times New Roman"/>
+                <w:i/>
+                <w:sz w:val="24"/>
+                <w:szCs w:val="24"/>
+              </w:rPr>
+            </m:ctrlPr>
+          </m:sSubPr>
+          <m:e>
+            <m:acc>
+              <m:accPr>
+                <m:chr m:val="̅"/>
+                <m:ctrlPr>
+                  <w:rPr>
+                    <w:rFonts w:ascii="Cambria Math" w:hAnsi="Cambria Math" w:cs="Times New Roman"/>
+                    <w:i/>
+                    <w:sz w:val="24"/>
+                    <w:szCs w:val="24"/>
+                  </w:rPr>
+                </m:ctrlPr>
+              </m:accPr>
+              <m:e>
+                <m:r>
+                  <w:rPr>
+                    <w:rFonts w:ascii="Cambria Math" w:hAnsi="Cambria Math" w:cs="Times New Roman"/>
+                    <w:sz w:val="24"/>
+                    <w:szCs w:val="24"/>
+                  </w:rPr>
+                  <m:t>x</m:t>
+                </m:r>
+              </m:e>
+            </m:acc>
+          </m:e>
+          <m:sub>
+            <m:r>
+              <w:rPr>
+                <w:rFonts w:ascii="Cambria Math" w:hAnsi="Cambria Math" w:cs="Times New Roman"/>
+                <w:sz w:val="24"/>
+                <w:szCs w:val="24"/>
+              </w:rPr>
+              <m:t>k+1</m:t>
+            </m:r>
+          </m:sub>
+        </m:sSub>
+        <m:r>
+          <w:rPr>
+            <w:rFonts w:ascii="Cambria Math" w:hAnsi="Cambria Math" w:cs="Times New Roman"/>
+            <w:sz w:val="24"/>
+            <w:szCs w:val="24"/>
+          </w:rPr>
+          <m:t xml:space="preserve">= </m:t>
+        </m:r>
+        <m:acc>
+          <m:accPr>
+            <m:chr m:val="̅"/>
+            <m:ctrlPr>
+              <w:rPr>
+                <w:rFonts w:ascii="Cambria Math" w:hAnsi="Cambria Math" w:cs="Times New Roman"/>
+                <w:i/>
+                <w:sz w:val="24"/>
+                <w:szCs w:val="24"/>
+              </w:rPr>
+            </m:ctrlPr>
+          </m:accPr>
+          <m:e>
+            <m:r>
+              <w:rPr>
+                <w:rFonts w:ascii="Cambria Math" w:hAnsi="Cambria Math" w:cs="Times New Roman"/>
+                <w:sz w:val="24"/>
+                <w:szCs w:val="24"/>
+              </w:rPr>
+              <m:t>b</m:t>
+            </m:r>
+          </m:e>
+        </m:acc>
+        <m:r>
+          <w:rPr>
+            <w:rFonts w:ascii="Cambria Math" w:hAnsi="Cambria Math" w:cs="Times New Roman"/>
+            <w:sz w:val="24"/>
+            <w:szCs w:val="24"/>
+          </w:rPr>
+          <m:t>-U</m:t>
+        </m:r>
+        <m:acc>
+          <m:accPr>
+            <m:chr m:val="̅"/>
+            <m:ctrlPr>
+              <w:rPr>
+                <w:rFonts w:ascii="Cambria Math" w:hAnsi="Cambria Math" w:cs="Times New Roman"/>
+                <w:i/>
+                <w:sz w:val="24"/>
+                <w:szCs w:val="24"/>
+              </w:rPr>
+            </m:ctrlPr>
+          </m:accPr>
+          <m:e>
+            <m:sSub>
+              <m:sSubPr>
+                <m:ctrlPr>
+                  <w:rPr>
+                    <w:rFonts w:ascii="Cambria Math" w:hAnsi="Cambria Math" w:cs="Times New Roman"/>
+                    <w:i/>
+                    <w:sz w:val="24"/>
+                    <w:szCs w:val="24"/>
+                  </w:rPr>
+                </m:ctrlPr>
+              </m:sSubPr>
+              <m:e>
+                <m:r>
+                  <w:rPr>
+                    <w:rFonts w:ascii="Cambria Math" w:hAnsi="Cambria Math" w:cs="Times New Roman"/>
+                    <w:sz w:val="24"/>
+                    <w:szCs w:val="24"/>
+                  </w:rPr>
+                  <m:t>x</m:t>
+                </m:r>
+              </m:e>
+              <m:sub>
+                <m:r>
+                  <w:rPr>
+                    <w:rFonts w:ascii="Cambria Math" w:hAnsi="Cambria Math" w:cs="Times New Roman"/>
+                    <w:sz w:val="24"/>
+                    <w:szCs w:val="24"/>
+                  </w:rPr>
+                  <m:t>k</m:t>
+                </m:r>
+              </m:sub>
+            </m:sSub>
+          </m:e>
+        </m:acc>
+        <m:r>
+          <w:rPr>
+            <w:rFonts w:ascii="Cambria Math" w:hAnsi="Cambria Math" w:cs="Times New Roman"/>
+            <w:sz w:val="24"/>
+            <w:szCs w:val="24"/>
+          </w:rPr>
+          <m:t xml:space="preserve"> </m:t>
         </m:r>
       </m:oMath>
       <w:r>
@@ -288,9 +454,49 @@
           <w:sz w:val="24"/>
           <w:szCs w:val="24"/>
         </w:rPr>
-        <w:t xml:space="preserve">. The Gauss-Seidel method, however, consistently takes the same amount of iterations for all lengths of </w:t>
-      </w:r>
-      <w:bookmarkStart w:id="0" w:name="_GoBack"/>
+        <w:t xml:space="preserve"> )</w:t>
+      </w:r>
+    </w:p>
+    <w:p>
+      <w:pPr>
+        <w:rPr>
+          <w:rFonts w:ascii="Times New Roman" w:eastAsiaTheme="minorEastAsia" w:hAnsi="Times New Roman" w:cs="Times New Roman"/>
+          <w:sz w:val="24"/>
+          <w:szCs w:val="24"/>
+        </w:rPr>
+      </w:pPr>
+      <w:r>
+        <w:rPr>
+          <w:rFonts w:ascii="Times New Roman" w:hAnsi="Times New Roman" w:cs="Times New Roman"/>
+          <w:sz w:val="24"/>
+          <w:szCs w:val="24"/>
+        </w:rPr>
+        <w:t xml:space="preserve">The Gauss-Seidel method </w:t>
+      </w:r>
+      <w:r>
+        <w:rPr>
+          <w:rFonts w:ascii="Times New Roman" w:hAnsi="Times New Roman" w:cs="Times New Roman"/>
+          <w:sz w:val="24"/>
+          <w:szCs w:val="24"/>
+        </w:rPr>
+        <w:t>consistently takes the same amount of iterations</w:t>
+      </w:r>
+      <w:r>
+        <w:rPr>
+          <w:rFonts w:ascii="Times New Roman" w:hAnsi="Times New Roman" w:cs="Times New Roman"/>
+          <w:sz w:val="24"/>
+          <w:szCs w:val="24"/>
+        </w:rPr>
+        <w:t>, two,</w:t>
+      </w:r>
+      <w:r>
+        <w:rPr>
+          <w:rFonts w:ascii="Times New Roman" w:hAnsi="Times New Roman" w:cs="Times New Roman"/>
+          <w:sz w:val="24"/>
+          <w:szCs w:val="24"/>
+        </w:rPr>
+        <w:t xml:space="preserve"> for all lengths of </w:t>
+      </w:r>
       <m:oMath>
         <m:r>
           <w:rPr>
@@ -301,15 +507,609 @@
           <m:t xml:space="preserve">n </m:t>
         </m:r>
       </m:oMath>
+      <w:r>
+        <w:rPr>
+          <w:rFonts w:ascii="Times New Roman" w:hAnsi="Times New Roman" w:cs="Times New Roman"/>
+          <w:sz w:val="24"/>
+          <w:szCs w:val="24"/>
+        </w:rPr>
+        <w:t>to achieve the error desired.</w:t>
+      </w:r>
+      <w:r>
+        <w:rPr>
+          <w:rFonts w:ascii="Times New Roman" w:hAnsi="Times New Roman" w:cs="Times New Roman"/>
+          <w:sz w:val="24"/>
+          <w:szCs w:val="24"/>
+        </w:rPr>
+        <w:t xml:space="preserve"> This is due to the fact that the A matrix used is lower triangular, which causes the approximation </w:t>
+      </w:r>
+      <m:oMath>
+        <m:sSub>
+          <m:sSubPr>
+            <m:ctrlPr>
+              <w:rPr>
+                <w:rFonts w:ascii="Cambria Math" w:hAnsi="Cambria Math" w:cs="Times New Roman"/>
+                <w:i/>
+                <w:sz w:val="24"/>
+                <w:szCs w:val="24"/>
+              </w:rPr>
+            </m:ctrlPr>
+          </m:sSubPr>
+          <m:e>
+            <m:r>
+              <w:rPr>
+                <w:rFonts w:ascii="Cambria Math" w:hAnsi="Cambria Math" w:cs="Times New Roman"/>
+                <w:sz w:val="24"/>
+                <w:szCs w:val="24"/>
+              </w:rPr>
+              <m:t>x</m:t>
+            </m:r>
+          </m:e>
+          <m:sub>
+            <m:r>
+              <w:rPr>
+                <w:rFonts w:ascii="Cambria Math" w:hAnsi="Cambria Math" w:cs="Times New Roman"/>
+                <w:sz w:val="24"/>
+                <w:szCs w:val="24"/>
+              </w:rPr>
+              <m:t>k</m:t>
+            </m:r>
+          </m:sub>
+        </m:sSub>
+      </m:oMath>
+      <w:r>
+        <w:rPr>
+          <w:rFonts w:ascii="Times New Roman" w:hAnsi="Times New Roman" w:cs="Times New Roman"/>
+          <w:sz w:val="24"/>
+          <w:szCs w:val="24"/>
+        </w:rPr>
+        <w:t xml:space="preserve"> at each step in Gauss-Seidel to become irrelevant, as it is multiplied by the zero Matrix U</w:t>
+      </w:r>
+      <w:r>
+        <w:rPr>
+          <w:rFonts w:ascii="Times New Roman" w:hAnsi="Times New Roman" w:cs="Times New Roman"/>
+          <w:sz w:val="24"/>
+          <w:szCs w:val="24"/>
+        </w:rPr>
+        <w:t xml:space="preserve">. </w:t>
+      </w:r>
+      <w:r>
+        <w:rPr>
+          <w:rFonts w:ascii="Times New Roman" w:hAnsi="Times New Roman" w:cs="Times New Roman"/>
+          <w:sz w:val="24"/>
+          <w:szCs w:val="24"/>
+        </w:rPr>
+        <w:t xml:space="preserve">Thus, the equation for Gauss-Seidel is reduced </w:t>
+      </w:r>
+      <w:proofErr w:type="gramStart"/>
+      <w:r>
+        <w:rPr>
+          <w:rFonts w:ascii="Times New Roman" w:hAnsi="Times New Roman" w:cs="Times New Roman"/>
+          <w:sz w:val="24"/>
+          <w:szCs w:val="24"/>
+        </w:rPr>
+        <w:t xml:space="preserve">to </w:t>
+      </w:r>
+      <w:proofErr w:type="gramEnd"/>
+      <m:oMath>
+        <m:r>
+          <w:rPr>
+            <w:rFonts w:ascii="Cambria Math" w:hAnsi="Cambria Math" w:cs="Times New Roman"/>
+            <w:sz w:val="24"/>
+            <w:szCs w:val="24"/>
+          </w:rPr>
+          <m:t>L</m:t>
+        </m:r>
+        <m:acc>
+          <m:accPr>
+            <m:chr m:val="̅"/>
+            <m:ctrlPr>
+              <w:rPr>
+                <w:rFonts w:ascii="Cambria Math" w:hAnsi="Cambria Math" w:cs="Times New Roman"/>
+                <w:i/>
+                <w:sz w:val="24"/>
+                <w:szCs w:val="24"/>
+              </w:rPr>
+            </m:ctrlPr>
+          </m:accPr>
+          <m:e>
+            <m:r>
+              <w:rPr>
+                <w:rFonts w:ascii="Cambria Math" w:hAnsi="Cambria Math" w:cs="Times New Roman"/>
+                <w:sz w:val="24"/>
+                <w:szCs w:val="24"/>
+              </w:rPr>
+              <m:t>x</m:t>
+            </m:r>
+          </m:e>
+        </m:acc>
+        <m:r>
+          <w:rPr>
+            <w:rFonts w:ascii="Cambria Math" w:hAnsi="Cambria Math" w:cs="Times New Roman"/>
+            <w:sz w:val="24"/>
+            <w:szCs w:val="24"/>
+          </w:rPr>
+          <m:t>=</m:t>
+        </m:r>
+        <m:acc>
+          <m:accPr>
+            <m:chr m:val="̅"/>
+            <m:ctrlPr>
+              <w:rPr>
+                <w:rFonts w:ascii="Cambria Math" w:hAnsi="Cambria Math" w:cs="Times New Roman"/>
+                <w:i/>
+                <w:sz w:val="24"/>
+                <w:szCs w:val="24"/>
+              </w:rPr>
+            </m:ctrlPr>
+          </m:accPr>
+          <m:e>
+            <m:r>
+              <w:rPr>
+                <w:rFonts w:ascii="Cambria Math" w:hAnsi="Cambria Math" w:cs="Times New Roman"/>
+                <w:sz w:val="24"/>
+                <w:szCs w:val="24"/>
+              </w:rPr>
+              <m:t>b</m:t>
+            </m:r>
+          </m:e>
+        </m:acc>
+      </m:oMath>
+      <w:r>
+        <w:rPr>
+          <w:rFonts w:ascii="Times New Roman" w:eastAsiaTheme="minorEastAsia" w:hAnsi="Times New Roman" w:cs="Times New Roman"/>
+          <w:sz w:val="24"/>
+          <w:szCs w:val="24"/>
+        </w:rPr>
+        <w:t>, which is a simple forward substitution problem</w:t>
+      </w:r>
+      <w:r>
+        <w:rPr>
+          <w:rFonts w:ascii="Times New Roman" w:eastAsiaTheme="minorEastAsia" w:hAnsi="Times New Roman" w:cs="Times New Roman"/>
+          <w:sz w:val="24"/>
+          <w:szCs w:val="24"/>
+        </w:rPr>
+        <w:t xml:space="preserve"> that can be completed in one iteration</w:t>
+      </w:r>
+      <w:r>
+        <w:rPr>
+          <w:rFonts w:ascii="Times New Roman" w:eastAsiaTheme="minorEastAsia" w:hAnsi="Times New Roman" w:cs="Times New Roman"/>
+          <w:sz w:val="24"/>
+          <w:szCs w:val="24"/>
+        </w:rPr>
+        <w:t>. However, by its nature, Gauss-Seidel r</w:t>
+      </w:r>
+      <w:r>
+        <w:rPr>
+          <w:rFonts w:ascii="Times New Roman" w:eastAsiaTheme="minorEastAsia" w:hAnsi="Times New Roman" w:cs="Times New Roman"/>
+          <w:sz w:val="24"/>
+          <w:szCs w:val="24"/>
+        </w:rPr>
+        <w:t>equires at least two iterations</w:t>
+      </w:r>
+      <w:r>
+        <w:rPr>
+          <w:rFonts w:ascii="Times New Roman" w:eastAsiaTheme="minorEastAsia" w:hAnsi="Times New Roman" w:cs="Times New Roman"/>
+          <w:sz w:val="24"/>
+          <w:szCs w:val="24"/>
+        </w:rPr>
+        <w:t xml:space="preserve"> in order to ensure that the error t</w:t>
+      </w:r>
+      <w:r>
+        <w:rPr>
+          <w:rFonts w:ascii="Times New Roman" w:eastAsiaTheme="minorEastAsia" w:hAnsi="Times New Roman" w:cs="Times New Roman"/>
+          <w:sz w:val="24"/>
+          <w:szCs w:val="24"/>
+        </w:rPr>
+        <w:t xml:space="preserve">olerance restraint is met, which is the reason </w:t>
+      </w:r>
+      <w:r>
+        <w:rPr>
+          <w:rFonts w:ascii="Times New Roman" w:eastAsiaTheme="minorEastAsia" w:hAnsi="Times New Roman" w:cs="Times New Roman"/>
+          <w:sz w:val="24"/>
+          <w:szCs w:val="24"/>
+        </w:rPr>
+        <w:t>any and all</w:t>
+      </w:r>
+      <w:r>
+        <w:rPr>
+          <w:rFonts w:ascii="Times New Roman" w:eastAsiaTheme="minorEastAsia" w:hAnsi="Times New Roman" w:cs="Times New Roman"/>
+          <w:sz w:val="24"/>
+          <w:szCs w:val="24"/>
+        </w:rPr>
+        <w:t xml:space="preserve"> binary stream</w:t>
+      </w:r>
+      <w:r>
+        <w:rPr>
+          <w:rFonts w:ascii="Times New Roman" w:eastAsiaTheme="minorEastAsia" w:hAnsi="Times New Roman" w:cs="Times New Roman"/>
+          <w:sz w:val="24"/>
+          <w:szCs w:val="24"/>
+        </w:rPr>
+        <w:t>s take</w:t>
+      </w:r>
+      <w:r>
+        <w:rPr>
+          <w:rFonts w:ascii="Times New Roman" w:eastAsiaTheme="minorEastAsia" w:hAnsi="Times New Roman" w:cs="Times New Roman"/>
+          <w:sz w:val="24"/>
+          <w:szCs w:val="24"/>
+        </w:rPr>
+        <w:t xml:space="preserve"> only two iterations</w:t>
+      </w:r>
+      <w:r>
+        <w:rPr>
+          <w:rFonts w:ascii="Times New Roman" w:eastAsiaTheme="minorEastAsia" w:hAnsi="Times New Roman" w:cs="Times New Roman"/>
+          <w:sz w:val="24"/>
+          <w:szCs w:val="24"/>
+        </w:rPr>
+        <w:t xml:space="preserve"> with it</w:t>
+      </w:r>
+      <w:r>
+        <w:rPr>
+          <w:rFonts w:ascii="Times New Roman" w:eastAsiaTheme="minorEastAsia" w:hAnsi="Times New Roman" w:cs="Times New Roman"/>
+          <w:sz w:val="24"/>
+          <w:szCs w:val="24"/>
+        </w:rPr>
+        <w:t>.</w:t>
+      </w:r>
+    </w:p>
+    <w:p>
+      <w:pPr>
+        <w:rPr>
+          <w:rFonts w:ascii="Times New Roman" w:hAnsi="Times New Roman" w:cs="Times New Roman"/>
+          <w:b/>
+          <w:sz w:val="24"/>
+          <w:szCs w:val="24"/>
+        </w:rPr>
+      </w:pPr>
+      <w:r>
+        <w:rPr>
+          <w:rFonts w:ascii="Times New Roman" w:hAnsi="Times New Roman" w:cs="Times New Roman"/>
+          <w:sz w:val="24"/>
+          <w:szCs w:val="24"/>
+        </w:rPr>
+        <w:t>(</w:t>
+      </w:r>
+      <w:r>
+        <w:rPr>
+          <w:rFonts w:ascii="Times New Roman" w:hAnsi="Times New Roman" w:cs="Times New Roman"/>
+          <w:sz w:val="24"/>
+          <w:szCs w:val="24"/>
+        </w:rPr>
+        <w:t>Jacobi</w:t>
+      </w:r>
+      <w:r>
+        <w:rPr>
+          <w:rFonts w:ascii="Times New Roman" w:hAnsi="Times New Roman" w:cs="Times New Roman"/>
+          <w:sz w:val="24"/>
+          <w:szCs w:val="24"/>
+        </w:rPr>
+        <w:t xml:space="preserve"> equation for reference</w:t>
+      </w:r>
+      <w:proofErr w:type="gramStart"/>
+      <w:r>
+        <w:rPr>
+          <w:rFonts w:ascii="Times New Roman" w:hAnsi="Times New Roman" w:cs="Times New Roman"/>
+          <w:sz w:val="24"/>
+          <w:szCs w:val="24"/>
+        </w:rPr>
+        <w:t xml:space="preserve">: </w:t>
+      </w:r>
+      <m:oMath>
+        <m:r>
+          <w:rPr>
+            <w:rFonts w:ascii="Cambria Math" w:hAnsi="Cambria Math" w:cs="Times New Roman"/>
+            <w:sz w:val="24"/>
+            <w:szCs w:val="24"/>
+          </w:rPr>
+          <m:t/>
+        </m:r>
+        <w:proofErr w:type="gramEnd"/>
+        <m:r>
+          <w:rPr>
+            <w:rFonts w:ascii="Cambria Math" w:hAnsi="Cambria Math" w:cs="Times New Roman"/>
+            <w:sz w:val="24"/>
+            <w:szCs w:val="24"/>
+          </w:rPr>
+          <m:t/>
+        </m:r>
+        <m:sSub>
+          <m:sSubPr>
+            <m:ctrlPr>
+              <w:rPr>
+                <w:rFonts w:ascii="Cambria Math" w:hAnsi="Cambria Math" w:cs="Times New Roman"/>
+                <w:i/>
+                <w:sz w:val="24"/>
+                <w:szCs w:val="24"/>
+              </w:rPr>
+            </m:ctrlPr>
+          </m:sSubPr>
+          <m:e>
+            <m:acc>
+              <m:accPr>
+                <m:chr m:val="̅"/>
+                <m:ctrlPr>
+                  <w:rPr>
+                    <w:rFonts w:ascii="Cambria Math" w:hAnsi="Cambria Math" w:cs="Times New Roman"/>
+                    <w:i/>
+                    <w:sz w:val="24"/>
+                    <w:szCs w:val="24"/>
+                  </w:rPr>
+                </m:ctrlPr>
+              </m:accPr>
+              <m:e>
+                <m:r>
+                  <w:rPr>
+                    <w:rFonts w:ascii="Cambria Math" w:hAnsi="Cambria Math" w:cs="Times New Roman"/>
+                    <w:sz w:val="24"/>
+                    <w:szCs w:val="24"/>
+                  </w:rPr>
+                  <m:t>x</m:t>
+                </m:r>
+              </m:e>
+            </m:acc>
+          </m:e>
+          <m:sub>
+            <m:r>
+              <w:rPr>
+                <w:rFonts w:ascii="Cambria Math" w:hAnsi="Cambria Math" w:cs="Times New Roman"/>
+                <w:sz w:val="24"/>
+                <w:szCs w:val="24"/>
+              </w:rPr>
+              <m:t>k+1</m:t>
+            </m:r>
+          </m:sub>
+        </m:sSub>
+        <m:r>
+          <w:rPr>
+            <w:rFonts w:ascii="Cambria Math" w:hAnsi="Cambria Math" w:cs="Times New Roman"/>
+            <w:sz w:val="24"/>
+            <w:szCs w:val="24"/>
+          </w:rPr>
+          <m:t xml:space="preserve">= </m:t>
+        </m:r>
+        <m:acc>
+          <m:accPr>
+            <m:chr m:val="̅"/>
+            <m:ctrlPr>
+              <w:rPr>
+                <w:rFonts w:ascii="Cambria Math" w:hAnsi="Cambria Math" w:cs="Times New Roman"/>
+                <w:i/>
+                <w:sz w:val="24"/>
+                <w:szCs w:val="24"/>
+              </w:rPr>
+            </m:ctrlPr>
+          </m:accPr>
+          <m:e>
+            <m:r>
+              <w:rPr>
+                <w:rFonts w:ascii="Cambria Math" w:hAnsi="Cambria Math" w:cs="Times New Roman"/>
+                <w:sz w:val="24"/>
+                <w:szCs w:val="24"/>
+              </w:rPr>
+              <m:t>b</m:t>
+            </m:r>
+          </m:e>
+        </m:acc>
+        <m:r>
+          <w:rPr>
+            <w:rFonts w:ascii="Cambria Math" w:hAnsi="Cambria Math" w:cs="Times New Roman"/>
+            <w:sz w:val="24"/>
+            <w:szCs w:val="24"/>
+          </w:rPr>
+          <m:t>-</m:t>
+        </m:r>
+        <m:r>
+          <w:rPr>
+            <w:rFonts w:ascii="Cambria Math" w:hAnsi="Cambria Math" w:cs="Times New Roman"/>
+            <w:sz w:val="24"/>
+            <w:szCs w:val="24"/>
+          </w:rPr>
+          <m:t>(L+U)</m:t>
+        </m:r>
+        <m:acc>
+          <m:accPr>
+            <m:chr m:val="̅"/>
+            <m:ctrlPr>
+              <w:rPr>
+                <w:rFonts w:ascii="Cambria Math" w:hAnsi="Cambria Math" w:cs="Times New Roman"/>
+                <w:i/>
+                <w:sz w:val="24"/>
+                <w:szCs w:val="24"/>
+              </w:rPr>
+            </m:ctrlPr>
+          </m:accPr>
+          <m:e>
+            <m:sSub>
+              <m:sSubPr>
+                <m:ctrlPr>
+                  <w:rPr>
+                    <w:rFonts w:ascii="Cambria Math" w:hAnsi="Cambria Math" w:cs="Times New Roman"/>
+                    <w:i/>
+                    <w:sz w:val="24"/>
+                    <w:szCs w:val="24"/>
+                  </w:rPr>
+                </m:ctrlPr>
+              </m:sSubPr>
+              <m:e>
+                <m:r>
+                  <w:rPr>
+                    <w:rFonts w:ascii="Cambria Math" w:hAnsi="Cambria Math" w:cs="Times New Roman"/>
+                    <w:sz w:val="24"/>
+                    <w:szCs w:val="24"/>
+                  </w:rPr>
+                  <m:t>x</m:t>
+                </m:r>
+              </m:e>
+              <m:sub>
+                <m:r>
+                  <w:rPr>
+                    <w:rFonts w:ascii="Cambria Math" w:hAnsi="Cambria Math" w:cs="Times New Roman"/>
+                    <w:sz w:val="24"/>
+                    <w:szCs w:val="24"/>
+                  </w:rPr>
+                  <m:t>k</m:t>
+                </m:r>
+              </m:sub>
+            </m:sSub>
+          </m:e>
+        </m:acc>
+        <m:r>
+          <w:rPr>
+            <w:rFonts w:ascii="Cambria Math" w:hAnsi="Cambria Math" w:cs="Times New Roman"/>
+            <w:sz w:val="24"/>
+            <w:szCs w:val="24"/>
+          </w:rPr>
+          <m:t xml:space="preserve"> </m:t>
+        </m:r>
+      </m:oMath>
+      <w:r>
+        <w:rPr>
+          <w:rFonts w:ascii="Times New Roman" w:hAnsi="Times New Roman" w:cs="Times New Roman"/>
+          <w:sz w:val="24"/>
+          <w:szCs w:val="24"/>
+        </w:rPr>
+        <w:t xml:space="preserve"> )</w:t>
+      </w:r>
+    </w:p>
+    <w:p>
+      <w:pPr>
+        <w:rPr>
+          <w:rFonts w:ascii="Times New Roman" w:eastAsiaTheme="minorEastAsia" w:hAnsi="Times New Roman" w:cs="Times New Roman"/>
+          <w:sz w:val="24"/>
+          <w:szCs w:val="24"/>
+        </w:rPr>
+      </w:pPr>
+      <w:r>
+        <w:rPr>
+          <w:rFonts w:ascii="Times New Roman" w:hAnsi="Times New Roman" w:cs="Times New Roman"/>
+          <w:sz w:val="24"/>
+          <w:szCs w:val="24"/>
+        </w:rPr>
+        <w:t>The Jacobi method’s number of iterations varies depending on its initial approximation, and its initial length</w:t>
+      </w:r>
+      <m:oMath>
+        <m:r>
+          <w:rPr>
+            <w:rFonts w:ascii="Cambria Math" w:hAnsi="Cambria Math" w:cs="Times New Roman"/>
+            <w:sz w:val="24"/>
+            <w:szCs w:val="24"/>
+          </w:rPr>
+          <m:t xml:space="preserve"> n</m:t>
+        </m:r>
+      </m:oMath>
+      <w:r>
+        <w:rPr>
+          <w:rFonts w:ascii="Times New Roman" w:hAnsi="Times New Roman" w:cs="Times New Roman"/>
+          <w:sz w:val="24"/>
+          <w:szCs w:val="24"/>
+        </w:rPr>
+        <w:t xml:space="preserve">. This is because, unlike the Gauss-Seidel method, the Jacobi method does not zero out the </w:t>
+      </w:r>
+      <w:proofErr w:type="gramStart"/>
+      <w:r>
+        <w:rPr>
+          <w:rFonts w:ascii="Times New Roman" w:hAnsi="Times New Roman" w:cs="Times New Roman"/>
+          <w:sz w:val="24"/>
+          <w:szCs w:val="24"/>
+        </w:rPr>
+        <w:t xml:space="preserve">approximation </w:t>
+      </w:r>
+      <w:proofErr w:type="gramEnd"/>
+      <m:oMath>
+        <m:sSub>
+          <m:sSubPr>
+            <m:ctrlPr>
+              <w:rPr>
+                <w:rFonts w:ascii="Cambria Math" w:hAnsi="Cambria Math" w:cs="Times New Roman"/>
+                <w:i/>
+                <w:sz w:val="24"/>
+                <w:szCs w:val="24"/>
+              </w:rPr>
+            </m:ctrlPr>
+          </m:sSubPr>
+          <m:e>
+            <m:r>
+              <w:rPr>
+                <w:rFonts w:ascii="Cambria Math" w:hAnsi="Cambria Math" w:cs="Times New Roman"/>
+                <w:sz w:val="24"/>
+                <w:szCs w:val="24"/>
+              </w:rPr>
+              <m:t>x</m:t>
+            </m:r>
+          </m:e>
+          <m:sub>
+            <m:r>
+              <w:rPr>
+                <w:rFonts w:ascii="Cambria Math" w:hAnsi="Cambria Math" w:cs="Times New Roman"/>
+                <w:sz w:val="24"/>
+                <w:szCs w:val="24"/>
+              </w:rPr>
+              <m:t>k</m:t>
+            </m:r>
+          </m:sub>
+        </m:sSub>
+      </m:oMath>
+      <w:r>
+        <w:rPr>
+          <w:rFonts w:ascii="Times New Roman" w:eastAsiaTheme="minorEastAsia" w:hAnsi="Times New Roman" w:cs="Times New Roman"/>
+          <w:sz w:val="24"/>
+          <w:szCs w:val="24"/>
+        </w:rPr>
+        <w:t>, as the L Matrix is not zero, requiring that the method iterate until an approximation within the stated tolerance is reached, taking fewer iterations if the initial approximation is close to the actual value.</w:t>
+      </w:r>
+    </w:p>
+    <w:p>
+      <w:pPr>
+        <w:rPr>
+          <w:rFonts w:ascii="Times New Roman" w:eastAsiaTheme="minorEastAsia" w:hAnsi="Times New Roman" w:cs="Times New Roman"/>
+          <w:sz w:val="24"/>
+          <w:szCs w:val="24"/>
+        </w:rPr>
+      </w:pPr>
+    </w:p>
+    <w:p>
+      <w:pPr>
+        <w:rPr>
+          <w:rFonts w:ascii="Times New Roman" w:hAnsi="Times New Roman" w:cs="Times New Roman"/>
+          <w:sz w:val="24"/>
+          <w:szCs w:val="24"/>
+        </w:rPr>
+      </w:pPr>
+      <w:r>
+        <w:rPr>
+          <w:rFonts w:ascii="Times New Roman" w:eastAsiaTheme="minorEastAsia" w:hAnsi="Times New Roman" w:cs="Times New Roman"/>
+          <w:sz w:val="24"/>
+          <w:szCs w:val="24"/>
+        </w:rPr>
+        <w:t>In conclusion, the Gauss-Seidel method’s number of iterations is not affected by the length of the binary stream, since it’s a single forward substitution problem, whereas the Jacobi method</w:t>
+      </w:r>
+      <w:r>
+        <w:rPr>
+          <w:rFonts w:ascii="Times New Roman" w:eastAsiaTheme="minorEastAsia" w:hAnsi="Times New Roman" w:cs="Times New Roman"/>
+          <w:sz w:val="24"/>
+          <w:szCs w:val="24"/>
+        </w:rPr>
+        <w:t xml:space="preserve"> is not and</w:t>
+      </w:r>
+      <w:r>
+        <w:rPr>
+          <w:rFonts w:ascii="Times New Roman" w:eastAsiaTheme="minorEastAsia" w:hAnsi="Times New Roman" w:cs="Times New Roman"/>
+          <w:sz w:val="24"/>
+          <w:szCs w:val="24"/>
+        </w:rPr>
+        <w:t xml:space="preserve"> will need to iterate through its method multiple times in order to reduce its error tolerance within the set bounds.</w:t>
+      </w:r>
+      <w:bookmarkStart w:id="0" w:name="_GoBack"/>
       <w:bookmarkEnd w:id="0"/>
-      <w:r>
-        <w:rPr>
-          <w:rFonts w:ascii="Times New Roman" w:hAnsi="Times New Roman" w:cs="Times New Roman"/>
-          <w:sz w:val="24"/>
-          <w:szCs w:val="24"/>
-        </w:rPr>
-        <w:t>to achieve the error desired. Thus, the Jacobi method’s initial vector has an effect on the number of iterations required to achieve the error tolerance while the Gauss-Seidel method does not.</w:t>
-      </w:r>
+    </w:p>
+    <w:p>
+      <w:pPr>
+        <w:rPr>
+          <w:rFonts w:ascii="Times New Roman" w:hAnsi="Times New Roman" w:cs="Times New Roman"/>
+          <w:sz w:val="24"/>
+          <w:szCs w:val="24"/>
+        </w:rPr>
+      </w:pPr>
     </w:p>
     <w:sectPr>
       <w:pgSz w:w="12240" w:h="15840"/>

</xml_diff>